<commit_message>
Documentations has been updated
</commit_message>
<xml_diff>
--- a/C# Documentation.docx
+++ b/C# Documentation.docx
@@ -4079,7 +4079,7 @@
         <w:rPr>
           <w:rtl w:val="0"/>
         </w:rPr>
-        <w:t xml:space="preserve">Method daxilində value type’da edilən dəyişiklik ümumi olaraq da(stack yaddaşda) dəyişilməsi üçün ref və out keyword’dan istifadə edilir. Əsasən value type üçün istifadə edilir həmçinin reference type’lar üçün də istifadə edilə bilər.</w:t>
+        <w:t xml:space="preserve">Method daxilində value type’da edilən dəyişiklik ümumi olaraq da(stack yaddaşda) dəyişilməsi üçün ref və out keyword’dan istifadə edilir. Əsasən value type üçün istifadə edilir, lakin bu o demək deyil ki, reference type’lar üçün də istifadə edilə bilməzlər.</w:t>
       </w:r>
     </w:p>
     <w:p>
@@ -4125,27 +4125,18 @@
         <w:rPr>
           <w:rtl w:val="0"/>
         </w:rPr>
-        <w:t xml:space="preserve">Out keyword’ü istifadə etdikdə variable’a əvvəldə dəyər mənimsədilməsə də olar amma method daxilində mütləq variable’a dəyər mənimsədilməlidir. Ref keyword’dən istifadə zamanı isə mütləq variable’a əvvəldə dəyər mənimsədilməlidir yəni unassign olan dəyər göndərmək olmaz.</w:t>
-      </w:r>
-    </w:p>
-    <w:p>
-      <w:pPr>
-        <w:rPr/>
-      </w:pPr>
-      <w:r>
-        <w:rPr>
-          <w:rtl w:val="0"/>
-        </w:rPr>
-      </w:r>
-    </w:p>
-    <w:p>
-      <w:pPr>
-        <w:rPr/>
-      </w:pPr>
-      <w:r>
-        <w:rPr>
-          <w:rtl w:val="0"/>
-        </w:rPr>
+        <w:t xml:space="preserve">Out keyword’ü istifadə etdikdə variable’a əvvəldə dəyər mənimsədilməsə də olar amma method daxilində mütləq variable’a dəyər mənimsədilməlidir. İstifadə məqsədi eyni anda bir neçə dəyəri geriyə qaytarmaqdır.</w:t>
+      </w:r>
+    </w:p>
+    <w:p>
+      <w:pPr>
+        <w:rPr/>
+      </w:pPr>
+      <w:r>
+        <w:rPr>
+          <w:rtl w:val="0"/>
+        </w:rPr>
+        <w:t xml:space="preserve">Ref keyword’dən istifadə zamanı isə mütləq variable’a əvvəldə dəyər mənimsədilməlidir yəni unassign olan dəyər göndərmək olmaz.</w:t>
       </w:r>
     </w:p>
     <w:p>
@@ -6234,6 +6225,59 @@
     </w:p>
     <w:p>
       <w:pPr>
+        <w:rPr/>
+      </w:pPr>
+      <w:r>
+        <w:rPr>
+          <w:b w:val="1"/>
+          <w:rtl w:val="0"/>
+        </w:rPr>
+        <w:t xml:space="preserve">struct</w:t>
+      </w:r>
+      <w:r>
+        <w:rPr>
+          <w:rtl w:val="0"/>
+        </w:rPr>
+        <w:t xml:space="preserve"> -&gt; </w:t>
+      </w:r>
+      <w:r>
+        <w:rPr>
+          <w:b w:val="1"/>
+          <w:rtl w:val="0"/>
+        </w:rPr>
+        <w:t xml:space="preserve">System.ValueType</w:t>
+      </w:r>
+      <w:r>
+        <w:rPr>
+          <w:rtl w:val="0"/>
+        </w:rPr>
+        <w:t xml:space="preserve"> -&gt; </w:t>
+      </w:r>
+      <w:r>
+        <w:rPr>
+          <w:b w:val="1"/>
+          <w:rtl w:val="0"/>
+        </w:rPr>
+        <w:t xml:space="preserve">System.Object</w:t>
+      </w:r>
+      <w:r>
+        <w:rPr>
+          <w:rtl w:val="0"/>
+        </w:rPr>
+      </w:r>
+    </w:p>
+    <w:p>
+      <w:pPr>
+        <w:rPr/>
+      </w:pPr>
+      <w:r>
+        <w:rPr>
+          <w:rtl w:val="0"/>
+        </w:rPr>
+      </w:r>
+    </w:p>
+    <w:p>
+      <w:pPr>
         <w:rPr>
           <w:b w:val="1"/>
         </w:rPr>
@@ -6339,626 +6383,6 @@
     </w:p>
     <w:p>
       <w:pPr>
-        <w:rPr/>
-      </w:pPr>
-      <w:r>
-        <w:rPr>
-          <w:rtl w:val="0"/>
-        </w:rPr>
-      </w:r>
-    </w:p>
-    <w:p>
-      <w:pPr>
-        <w:rPr/>
-      </w:pPr>
-      <w:r>
-        <w:rPr>
-          <w:rtl w:val="0"/>
-        </w:rPr>
-      </w:r>
-    </w:p>
-    <w:p>
-      <w:pPr>
-        <w:rPr>
-          <w:b w:val="1"/>
-        </w:rPr>
-      </w:pPr>
-      <w:r>
-        <w:rPr>
-          <w:b w:val="1"/>
-          <w:rtl w:val="0"/>
-        </w:rPr>
-        <w:t xml:space="preserve">Exception</w:t>
-      </w:r>
-    </w:p>
-    <w:p>
-      <w:pPr>
-        <w:rPr/>
-      </w:pPr>
-      <w:r>
-        <w:rPr>
-          <w:rtl w:val="0"/>
-        </w:rPr>
-        <w:t xml:space="preserve">Biz code yazarkən bilərək və ya bilməyərək müəyyən səhvlərə yol veririk. Bu səhvlər isə müəyyən bug’lara, error’lara gətirib çıxarır. Bu error’lar isə özlüyündə 2 yerə bölünür compile time və runtime olan error’lar. compile time olan error’lar rahatlıqla aradan qaldırıla bilir çünki zatən biz kod yazmağa davam edərkən compiler tərəfindən oxunan kodlar bizə hər hansısa problemlər varsa compile zamanı yerindəcə bildirir. Lakin Runtime olan errorlar yəni Exception’lar isə mütləq catch olunmalıdır. Əks təqdirdə program “partlayacaq”.  Müəyyən şərt daxilində biz throw keyword vasitəsi ilə Exception’dan instance alınmış object’i istifadə olunacağı yerdə “partlamasına” səbəb ola bilərik. </w:t>
-      </w:r>
-    </w:p>
-    <w:p>
-      <w:pPr>
-        <w:rPr/>
-      </w:pPr>
-      <w:r>
-        <w:rPr>
-          <w:rtl w:val="0"/>
-        </w:rPr>
-        <w:t xml:space="preserve">if(true){</w:t>
-      </w:r>
-    </w:p>
-    <w:p>
-      <w:pPr>
-        <w:rPr/>
-      </w:pPr>
-      <w:r>
-        <w:rPr>
-          <w:rtl w:val="0"/>
-        </w:rPr>
-        <w:tab/>
-        <w:t xml:space="preserve">throw new Exception(“something is running wrong”);</w:t>
-      </w:r>
-    </w:p>
-    <w:p>
-      <w:pPr>
-        <w:rPr/>
-      </w:pPr>
-      <w:r>
-        <w:rPr>
-          <w:rtl w:val="0"/>
-        </w:rPr>
-        <w:t xml:space="preserve">}</w:t>
-      </w:r>
-    </w:p>
-    <w:p>
-      <w:pPr>
-        <w:rPr/>
-      </w:pPr>
-      <w:r>
-        <w:rPr>
-          <w:rtl w:val="0"/>
-        </w:rPr>
-      </w:r>
-    </w:p>
-    <w:p>
-      <w:pPr>
-        <w:rPr/>
-      </w:pPr>
-      <w:r>
-        <w:rPr>
-          <w:rtl w:val="0"/>
-        </w:rPr>
-        <w:t xml:space="preserve">Exception’un instance alınması üçün 3 overload hal var. Parametr qəbul etməyən(default,parameterless), string message qəbul edən və həm string message həm də innerException qəbul edən.</w:t>
-      </w:r>
-    </w:p>
-    <w:p>
-      <w:pPr>
-        <w:rPr/>
-      </w:pPr>
-      <w:r>
-        <w:rPr>
-          <w:rtl w:val="0"/>
-        </w:rPr>
-        <w:t xml:space="preserve">Exception exceptionObj = new();</w:t>
-      </w:r>
-    </w:p>
-    <w:p>
-      <w:pPr>
-        <w:rPr/>
-      </w:pPr>
-      <w:r>
-        <w:rPr>
-          <w:rtl w:val="0"/>
-        </w:rPr>
-        <w:t xml:space="preserve">Exception exceptionObj2 = new(“message”);</w:t>
-      </w:r>
-    </w:p>
-    <w:p>
-      <w:pPr>
-        <w:rPr/>
-      </w:pPr>
-      <w:r>
-        <w:rPr>
-          <w:rtl w:val="0"/>
-        </w:rPr>
-        <w:t xml:space="preserve">Exception exceptionObj3 = new (”message”, new Exception());</w:t>
-      </w:r>
-    </w:p>
-    <w:p>
-      <w:pPr>
-        <w:rPr/>
-      </w:pPr>
-      <w:r>
-        <w:rPr>
-          <w:rtl w:val="0"/>
-        </w:rPr>
-      </w:r>
-    </w:p>
-    <w:p>
-      <w:pPr>
-        <w:rPr/>
-      </w:pPr>
-      <w:r>
-        <w:rPr>
-          <w:rtl w:val="0"/>
-        </w:rPr>
-      </w:r>
-    </w:p>
-    <w:p>
-      <w:pPr>
-        <w:rPr>
-          <w:b w:val="1"/>
-        </w:rPr>
-      </w:pPr>
-      <w:r>
-        <w:rPr>
-          <w:b w:val="1"/>
-          <w:rtl w:val="0"/>
-        </w:rPr>
-        <w:t xml:space="preserve">Try &amp; Catch</w:t>
-      </w:r>
-    </w:p>
-    <w:p>
-      <w:pPr>
-        <w:rPr/>
-      </w:pPr>
-      <w:r>
-        <w:rPr>
-          <w:rtl w:val="0"/>
-        </w:rPr>
-        <w:t xml:space="preserve">Exception baş verə biləcək kod blokunu try daxilində yazıb, exception’u isə əgər baş verərsə catch vasitəsi ilə tutub onun üzərində gedişata uyğun bir iş görəcəyik. Try daxilindəki exception baş verdiyi sətrdə program avtomatik olaraq catch hissəyə düşərək oradaki kod blokunu işə salacaq və baş verən exception’ın instace’nı catch mötərizəsi daxilində tutulacaq . </w:t>
-      </w:r>
-    </w:p>
-    <w:p>
-      <w:pPr>
-        <w:rPr/>
-      </w:pPr>
-      <w:r>
-        <w:rPr>
-          <w:rtl w:val="0"/>
-        </w:rPr>
-        <w:t xml:space="preserve">try{</w:t>
-        <w:tab/>
-      </w:r>
-    </w:p>
-    <w:p>
-      <w:pPr>
-        <w:rPr/>
-      </w:pPr>
-      <w:r>
-        <w:rPr>
-          <w:rtl w:val="0"/>
-        </w:rPr>
-        <w:t xml:space="preserve">}</w:t>
-      </w:r>
-    </w:p>
-    <w:p>
-      <w:pPr>
-        <w:rPr/>
-      </w:pPr>
-      <w:r>
-        <w:rPr>
-          <w:rtl w:val="0"/>
-        </w:rPr>
-        <w:t xml:space="preserve">catch(Exception ex){</w:t>
-      </w:r>
-    </w:p>
-    <w:p>
-      <w:pPr>
-        <w:rPr/>
-      </w:pPr>
-      <w:r>
-        <w:rPr>
-          <w:rtl w:val="0"/>
-        </w:rPr>
-        <w:t xml:space="preserve">}</w:t>
-      </w:r>
-    </w:p>
-    <w:p>
-      <w:pPr>
-        <w:rPr/>
-      </w:pPr>
-      <w:r>
-        <w:rPr>
-          <w:rtl w:val="0"/>
-        </w:rPr>
-        <w:t xml:space="preserve">Burada exception object’i olan ex vasitəsi ilə biz ex.Message yazaraq exception mesajına, ex.InnerException yazaraq exception’ın daxilində göndərilən exception’a(nullable’dır) və s. müraciət edə bilərik.</w:t>
-      </w:r>
-    </w:p>
-    <w:p>
-      <w:pPr>
-        <w:rPr/>
-      </w:pPr>
-      <w:r>
-        <w:rPr>
-          <w:rtl w:val="0"/>
-        </w:rPr>
-      </w:r>
-    </w:p>
-    <w:p>
-      <w:pPr>
-        <w:rPr/>
-      </w:pPr>
-      <w:r>
-        <w:rPr>
-          <w:rtl w:val="0"/>
-        </w:rPr>
-      </w:r>
-    </w:p>
-    <w:p>
-      <w:pPr>
-        <w:rPr/>
-      </w:pPr>
-      <w:r>
-        <w:rPr>
-          <w:rtl w:val="0"/>
-        </w:rPr>
-      </w:r>
-    </w:p>
-    <w:p>
-      <w:pPr>
-        <w:rPr/>
-      </w:pPr>
-      <w:r>
-        <w:rPr>
-          <w:rtl w:val="0"/>
-        </w:rPr>
-      </w:r>
-    </w:p>
-    <w:p>
-      <w:pPr>
-        <w:rPr/>
-      </w:pPr>
-      <w:r>
-        <w:rPr>
-          <w:rtl w:val="0"/>
-        </w:rPr>
-      </w:r>
-    </w:p>
-    <w:p>
-      <w:pPr>
-        <w:rPr/>
-      </w:pPr>
-      <w:r>
-        <w:rPr>
-          <w:rtl w:val="0"/>
-        </w:rPr>
-      </w:r>
-    </w:p>
-    <w:p>
-      <w:pPr>
-        <w:rPr>
-          <w:b w:val="1"/>
-        </w:rPr>
-      </w:pPr>
-      <w:r>
-        <w:rPr>
-          <w:b w:val="1"/>
-          <w:rtl w:val="0"/>
-        </w:rPr>
-        <w:t xml:space="preserve">Multiple Catch</w:t>
-      </w:r>
-    </w:p>
-    <w:p>
-      <w:pPr>
-        <w:rPr/>
-      </w:pPr>
-      <w:r>
-        <w:rPr>
-          <w:rtl w:val="0"/>
-        </w:rPr>
-        <w:t xml:space="preserve">Biz hər exception type’ı üçün fərqli catch əməliyyatı həyata keçirmək istəyiriksə, ardıcıllıq olaraq ən sonuncu derived class ən üstdə, ən başda duran base class isə ən sonda yazılmaqla bir neçə catch bloku yaradılmalıdır. Bir-birindən asılı olmayan exception’lar üçün hər hansısa bir sıralama məcbur deyil.</w:t>
-      </w:r>
-    </w:p>
-    <w:p>
-      <w:pPr>
-        <w:rPr/>
-      </w:pPr>
-      <w:r>
-        <w:rPr>
-          <w:rtl w:val="0"/>
-        </w:rPr>
-      </w:r>
-    </w:p>
-    <w:p>
-      <w:pPr>
-        <w:rPr/>
-      </w:pPr>
-      <w:r>
-        <w:rPr>
-          <w:rtl w:val="0"/>
-        </w:rPr>
-        <w:t xml:space="preserve">try{</w:t>
-        <w:tab/>
-      </w:r>
-    </w:p>
-    <w:p>
-      <w:pPr>
-        <w:rPr/>
-      </w:pPr>
-      <w:r>
-        <w:rPr>
-          <w:rtl w:val="0"/>
-        </w:rPr>
-        <w:t xml:space="preserve">}</w:t>
-      </w:r>
-    </w:p>
-    <w:p>
-      <w:pPr>
-        <w:rPr/>
-      </w:pPr>
-      <w:r>
-        <w:rPr>
-          <w:rtl w:val="0"/>
-        </w:rPr>
-        <w:t xml:space="preserve">catch(NullReferenceException ex){</w:t>
-      </w:r>
-    </w:p>
-    <w:p>
-      <w:pPr>
-        <w:rPr/>
-      </w:pPr>
-      <w:r>
-        <w:rPr>
-          <w:rtl w:val="0"/>
-        </w:rPr>
-        <w:t xml:space="preserve">}</w:t>
-      </w:r>
-    </w:p>
-    <w:p>
-      <w:pPr>
-        <w:rPr/>
-      </w:pPr>
-      <w:r>
-        <w:rPr>
-          <w:rtl w:val="0"/>
-        </w:rPr>
-        <w:t xml:space="preserve">catch(SystemException ex){</w:t>
-      </w:r>
-    </w:p>
-    <w:p>
-      <w:pPr>
-        <w:rPr/>
-      </w:pPr>
-      <w:r>
-        <w:rPr>
-          <w:rtl w:val="0"/>
-        </w:rPr>
-        <w:t xml:space="preserve">}</w:t>
-      </w:r>
-    </w:p>
-    <w:p>
-      <w:pPr>
-        <w:rPr/>
-      </w:pPr>
-      <w:r>
-        <w:rPr>
-          <w:rtl w:val="0"/>
-        </w:rPr>
-        <w:t xml:space="preserve">catch(Exception ex){</w:t>
-      </w:r>
-    </w:p>
-    <w:p>
-      <w:pPr>
-        <w:rPr/>
-      </w:pPr>
-      <w:r>
-        <w:rPr>
-          <w:rtl w:val="0"/>
-        </w:rPr>
-        <w:t xml:space="preserve">}</w:t>
-      </w:r>
-    </w:p>
-    <w:p>
-      <w:pPr>
-        <w:rPr/>
-      </w:pPr>
-      <w:r>
-        <w:rPr>
-          <w:rtl w:val="0"/>
-        </w:rPr>
-      </w:r>
-    </w:p>
-    <w:p>
-      <w:pPr>
-        <w:rPr>
-          <w:b w:val="1"/>
-        </w:rPr>
-      </w:pPr>
-      <w:r>
-        <w:rPr>
-          <w:b w:val="1"/>
-          <w:rtl w:val="0"/>
-        </w:rPr>
-        <w:t xml:space="preserve">Finally</w:t>
-      </w:r>
-    </w:p>
-    <w:p>
-      <w:pPr>
-        <w:rPr/>
-      </w:pPr>
-      <w:r>
-        <w:rPr>
-          <w:rtl w:val="0"/>
-        </w:rPr>
-        <w:t xml:space="preserve">Finally keyword vasitəsi ilə biz exception baş versə də, baş verməsə də mütləq işə salınmalı olan kod blokunu təyin edirik.</w:t>
-      </w:r>
-    </w:p>
-    <w:p>
-      <w:pPr>
-        <w:rPr/>
-      </w:pPr>
-      <w:r>
-        <w:rPr>
-          <w:rtl w:val="0"/>
-        </w:rPr>
-        <w:t xml:space="preserve">try{</w:t>
-      </w:r>
-    </w:p>
-    <w:p>
-      <w:pPr>
-        <w:rPr/>
-      </w:pPr>
-      <w:r>
-        <w:rPr>
-          <w:rtl w:val="0"/>
-        </w:rPr>
-        <w:tab/>
-      </w:r>
-    </w:p>
-    <w:p>
-      <w:pPr>
-        <w:rPr/>
-      </w:pPr>
-      <w:r>
-        <w:rPr>
-          <w:rtl w:val="0"/>
-        </w:rPr>
-        <w:t xml:space="preserve">}</w:t>
-      </w:r>
-    </w:p>
-    <w:p>
-      <w:pPr>
-        <w:rPr/>
-      </w:pPr>
-      <w:r>
-        <w:rPr>
-          <w:rtl w:val="0"/>
-        </w:rPr>
-        <w:t xml:space="preserve">catch(Exception ex){</w:t>
-      </w:r>
-    </w:p>
-    <w:p>
-      <w:pPr>
-        <w:rPr/>
-      </w:pPr>
-      <w:r>
-        <w:rPr>
-          <w:rtl w:val="0"/>
-        </w:rPr>
-      </w:r>
-    </w:p>
-    <w:p>
-      <w:pPr>
-        <w:rPr/>
-      </w:pPr>
-      <w:r>
-        <w:rPr>
-          <w:rtl w:val="0"/>
-        </w:rPr>
-        <w:t xml:space="preserve">}</w:t>
-      </w:r>
-    </w:p>
-    <w:p>
-      <w:pPr>
-        <w:rPr/>
-      </w:pPr>
-      <w:r>
-        <w:rPr>
-          <w:rtl w:val="0"/>
-        </w:rPr>
-        <w:t xml:space="preserve">finally{</w:t>
-      </w:r>
-    </w:p>
-    <w:p>
-      <w:pPr>
-        <w:rPr/>
-      </w:pPr>
-      <w:r>
-        <w:rPr>
-          <w:rtl w:val="0"/>
-        </w:rPr>
-        <w:t xml:space="preserve">}</w:t>
-      </w:r>
-    </w:p>
-    <w:p>
-      <w:pPr>
-        <w:rPr/>
-      </w:pPr>
-      <w:r>
-        <w:rPr>
-          <w:rtl w:val="0"/>
-        </w:rPr>
-      </w:r>
-    </w:p>
-    <w:p>
-      <w:pPr>
-        <w:rPr/>
-      </w:pPr>
-      <w:r>
-        <w:rPr>
-          <w:rtl w:val="0"/>
-        </w:rPr>
-      </w:r>
-    </w:p>
-    <w:p>
-      <w:pPr>
-        <w:rPr/>
-      </w:pPr>
-      <w:r>
-        <w:rPr>
-          <w:rtl w:val="0"/>
-        </w:rPr>
-      </w:r>
-    </w:p>
-    <w:p>
-      <w:pPr>
-        <w:rPr/>
-      </w:pPr>
-      <w:r>
-        <w:rPr>
-          <w:rtl w:val="0"/>
-        </w:rPr>
-      </w:r>
-    </w:p>
-    <w:p>
-      <w:pPr>
-        <w:rPr/>
-      </w:pPr>
-      <w:r>
-        <w:rPr>
-          <w:rtl w:val="0"/>
-        </w:rPr>
-      </w:r>
-    </w:p>
-    <w:p>
-      <w:pPr>
-        <w:rPr/>
-      </w:pPr>
-      <w:r>
-        <w:rPr>
-          <w:rtl w:val="0"/>
-        </w:rPr>
-      </w:r>
-    </w:p>
-    <w:p>
-      <w:pPr>
-        <w:rPr/>
-      </w:pPr>
-      <w:r>
-        <w:rPr>
-          <w:rtl w:val="0"/>
-        </w:rPr>
-      </w:r>
-    </w:p>
-    <w:p>
-      <w:pPr>
-        <w:rPr/>
-      </w:pPr>
-      <w:r>
-        <w:rPr>
-          <w:rtl w:val="0"/>
-        </w:rPr>
-      </w:r>
-    </w:p>
-    <w:p>
-      <w:pPr>
         <w:rPr>
           <w:b w:val="1"/>
         </w:rPr>
@@ -7772,261 +7196,6 @@
           <w:b w:val="1"/>
           <w:rtl w:val="0"/>
         </w:rPr>
-        <w:t xml:space="preserve">Mutable &amp; Immutable</w:t>
-      </w:r>
-    </w:p>
-    <w:p>
-      <w:pPr>
-        <w:rPr/>
-      </w:pPr>
-      <w:r>
-        <w:rPr>
-          <w:rtl w:val="0"/>
-        </w:rPr>
-        <w:t xml:space="preserve">Class’dan object instance aldıqdan sonra bu obyektin sahib olduğu xüsusiyyətlərin dəyərini(yəni field və property’lərin value’larını) dəyişmək mümkündürsə C#’da bu Class Mutable Class adlanır.</w:t>
-      </w:r>
-    </w:p>
-    <w:p>
-      <w:pPr>
-        <w:rPr/>
-      </w:pPr>
-      <w:r>
-        <w:rPr>
-          <w:rtl w:val="0"/>
-        </w:rPr>
-        <w:t xml:space="preserve">Class’dan object instance aldıqdan sonra bu obyektin sahib olduğu xüsusiyyətlərin dəyərini(yəni field və property’lərin value’larını) dəyişmək mümkün deyilsə C#’da bu Class Immutable Class adlanır.</w:t>
-      </w:r>
-    </w:p>
-    <w:p>
-      <w:pPr>
-        <w:rPr/>
-      </w:pPr>
-      <w:r>
-        <w:rPr>
-          <w:rtl w:val="0"/>
-        </w:rPr>
-        <w:t xml:space="preserve">Bu dəyişiklikliyin baş verməsinin qarşısının alınması deyilən zaman ağıla ilk olaraq field &amp; property’lərin access modifier’ı private olaraq dəyişmək gələ bilər. Bəli, private access modifier ilə təyin olunan field &amp; property’lərə kənardan bir başa dəyər set oluna bilmir. Lakin bu, dəyişilməzliyə(Immutable) qarantiya deyil. Çünki private olaraq təyin olunsalar belə, class daxilində hər hansısa bir method’la bu dəyərlər dəyişdirilə bilərlər. Bu səbəbdən field’lar readonly, property’lər isə ya readonly ya da init only olaraq təyin olunmalıdır. Bu field və property’lərin dəyərləri isə Object instance alınan zaman Constructor vasitəsi ilə əldə edilməlidir.</w:t>
-      </w:r>
-    </w:p>
-    <w:p>
-      <w:pPr>
-        <w:rPr/>
-      </w:pPr>
-      <w:r>
-        <w:rPr>
-          <w:rtl w:val="0"/>
-        </w:rPr>
-      </w:r>
-    </w:p>
-    <w:p>
-      <w:pPr>
-        <w:rPr/>
-      </w:pPr>
-      <w:r>
-        <w:rPr>
-          <w:rtl w:val="0"/>
-        </w:rPr>
-        <w:t xml:space="preserve">Biz C# daxilində bir sıra type’lar var ki default Mutable və ya Immutable olaraq yazılıblar. </w:t>
-      </w:r>
-    </w:p>
-    <w:p>
-      <w:pPr>
-        <w:rPr/>
-      </w:pPr>
-      <w:r>
-        <w:rPr>
-          <w:rtl w:val="0"/>
-        </w:rPr>
-        <w:t xml:space="preserve">String’lər(Reference type) default və dəyişilməz olaraq Immutable type’dır. String reference’a yeni bir dəyər mənimsədilən zaman String pool’da əvvəlki dəyər saxlanılır və yerinə yeni dəyərdə yaddaşda yer ayrılaraq refere edilir. </w:t>
-      </w:r>
-    </w:p>
-    <w:p>
-      <w:pPr>
-        <w:rPr/>
-      </w:pPr>
-      <w:r>
-        <w:rPr>
-          <w:rtl w:val="0"/>
-        </w:rPr>
-      </w:r>
-    </w:p>
-    <w:p>
-      <w:pPr>
-        <w:rPr/>
-      </w:pPr>
-      <w:r>
-        <w:rPr>
-          <w:rtl w:val="0"/>
-        </w:rPr>
-        <w:t xml:space="preserve">Anonym type’lar(Reference type) by  default və dəyişilməz olaraq Immutable type’dır.</w:t>
-      </w:r>
-    </w:p>
-    <w:p>
-      <w:pPr>
-        <w:rPr/>
-      </w:pPr>
-      <w:r>
-        <w:rPr>
-          <w:rtl w:val="0"/>
-        </w:rPr>
-      </w:r>
-    </w:p>
-    <w:p>
-      <w:pPr>
-        <w:rPr/>
-      </w:pPr>
-      <w:r>
-        <w:rPr>
-          <w:rtl w:val="0"/>
-        </w:rPr>
-        <w:t xml:space="preserve">Enum’lar(Value type) by default və dəyişilməz olaraq Immutable type’dır.</w:t>
-      </w:r>
-    </w:p>
-    <w:p>
-      <w:pPr>
-        <w:rPr/>
-      </w:pPr>
-      <w:r>
-        <w:rPr>
-          <w:rtl w:val="0"/>
-        </w:rPr>
-      </w:r>
-    </w:p>
-    <w:p>
-      <w:pPr>
-        <w:rPr/>
-      </w:pPr>
-      <w:r>
-        <w:rPr>
-          <w:rtl w:val="0"/>
-        </w:rPr>
-        <w:t xml:space="preserve">Tuple’lar(Value type) by default və dəyişilməz olaraq Immutable type’dır.</w:t>
-      </w:r>
-    </w:p>
-    <w:p>
-      <w:pPr>
-        <w:rPr/>
-      </w:pPr>
-      <w:r>
-        <w:rPr>
-          <w:rtl w:val="0"/>
-        </w:rPr>
-      </w:r>
-    </w:p>
-    <w:p>
-      <w:pPr>
-        <w:rPr/>
-      </w:pPr>
-      <w:r>
-        <w:rPr>
-          <w:rtl w:val="0"/>
-        </w:rPr>
-        <w:t xml:space="preserve">Record’lar(Reference type) by default Immutable type’dır. Record daxilində hansısa readonly olmayan field və ya set method’a sahib property əlavə olunarsa o zaman Mutable tipə çevriləcək.</w:t>
-      </w:r>
-    </w:p>
-    <w:p>
-      <w:pPr>
-        <w:rPr/>
-      </w:pPr>
-      <w:r>
-        <w:rPr>
-          <w:rtl w:val="0"/>
-        </w:rPr>
-      </w:r>
-    </w:p>
-    <w:p>
-      <w:pPr>
-        <w:rPr/>
-      </w:pPr>
-      <w:r>
-        <w:rPr>
-          <w:rtl w:val="0"/>
-        </w:rPr>
-        <w:t xml:space="preserve">Struct’lar(Value type) by default Mutable type’dır. Biz istənilən zaman bütün property’ləri readonly və ya init only, bütün field’ları isə readonly’ə çevirərək Immutable’lıq yarada bilərik.</w:t>
-      </w:r>
-    </w:p>
-    <w:p>
-      <w:pPr>
-        <w:rPr/>
-      </w:pPr>
-      <w:r>
-        <w:rPr>
-          <w:rtl w:val="0"/>
-        </w:rPr>
-      </w:r>
-    </w:p>
-    <w:p>
-      <w:pPr>
-        <w:rPr/>
-      </w:pPr>
-      <w:r>
-        <w:rPr>
-          <w:rtl w:val="0"/>
-        </w:rPr>
-        <w:t xml:space="preserve">Biz Immutable olaraq declare etdiyimiz Record’lardan aldığımız instance’ın müəyyən field və ya property’ləri fərqli olaraq yazılır.</w:t>
-      </w:r>
-    </w:p>
-    <w:p>
-      <w:pPr>
-        <w:rPr/>
-      </w:pPr>
-      <w:r>
-        <w:rPr>
-          <w:rtl w:val="0"/>
-        </w:rPr>
-      </w:r>
-    </w:p>
-    <w:p>
-      <w:pPr>
-        <w:rPr/>
-      </w:pPr>
-      <w:r>
-        <w:rPr>
-          <w:rtl w:val="0"/>
-        </w:rPr>
-      </w:r>
-    </w:p>
-    <w:p>
-      <w:pPr>
-        <w:rPr/>
-      </w:pPr>
-      <w:r>
-        <w:rPr>
-          <w:rtl w:val="0"/>
-        </w:rPr>
-      </w:r>
-    </w:p>
-    <w:p>
-      <w:pPr>
-        <w:rPr/>
-      </w:pPr>
-      <w:r>
-        <w:rPr>
-          <w:rtl w:val="0"/>
-        </w:rPr>
-      </w:r>
-    </w:p>
-    <w:p>
-      <w:pPr>
-        <w:rPr/>
-      </w:pPr>
-      <w:r>
-        <w:rPr>
-          <w:rtl w:val="0"/>
-        </w:rPr>
-      </w:r>
-    </w:p>
-    <w:p>
-      <w:pPr>
-        <w:rPr>
-          <w:b w:val="1"/>
-        </w:rPr>
-      </w:pPr>
-      <w:r>
-        <w:rPr>
-          <w:b w:val="1"/>
-          <w:rtl w:val="0"/>
-        </w:rPr>
         <w:t xml:space="preserve">Operator Overloading</w:t>
       </w:r>
     </w:p>
@@ -8038,7 +7207,9 @@
         <w:rPr>
           <w:rtl w:val="0"/>
         </w:rPr>
-        <w:t xml:space="preserve">Biz öz class’ımız daxilində Operator overloading prosesi yaza bilərik. Operator overloading zamanı method static olmalıdır və return type’a sahib olmalıdır yəni method void ola bilməz. Operator overloading olduğu üçün operator keyword ilə bu bildirilməlidir. Method’un qəbul etdiyi parametrlərdən heç olmasa biri class’ın tipində olmalıdır əks halda CS0563(One of the parameters of a binary operator must be the containing type) error’la qarşılaşacağıq.</w:t>
+        <w:t xml:space="preserve">Biz öz class’ımız daxilində Operator overloading prosesi yaza bilərik. Operator overloading zamanı method static olmalıdır və return type’a sahib olmalıdır yəni method void ola bilməz. Operator overloading olduğu üçün operator keyword ilə bu bildirilməlidir. Method’un qəbul etdiyi parametrlərdən heç olmasa biri class’ın tipində olmalıdır əks halda CS0563(One of the parameters of a binary operator must be the containing type) error’la qarşılaşacağıq. </w:t>
+        <w:br w:type="textWrapping"/>
+        <w:t xml:space="preserve">Bir sıra operatorlar mövcuddur ki, onların əksi də overload olunmalıdır.</w:t>
       </w:r>
     </w:p>
     <w:p>
@@ -8117,168 +7288,153 @@
           <w:b w:val="1"/>
           <w:rtl w:val="0"/>
         </w:rPr>
+        <w:t xml:space="preserve">Using Directive</w:t>
+      </w:r>
+    </w:p>
+    <w:p>
+      <w:pPr>
+        <w:rPr/>
+      </w:pPr>
+      <w:r>
+        <w:rPr>
+          <w:rtl w:val="0"/>
+        </w:rPr>
+        <w:t xml:space="preserve">Hər hansısa bir Class daxilində başqa bir Class’ın method və property’lərini istifadə etmək üçün(Inherit etmədən) using keyword’ü vasitəsi ilə istifadə olunacaq Class’ın namespace’i qeyd edilməlidir. </w:t>
+      </w:r>
+    </w:p>
+    <w:p>
+      <w:pPr>
+        <w:rPr/>
+      </w:pPr>
+      <w:r>
+        <w:rPr>
+          <w:rtl w:val="0"/>
+        </w:rPr>
+        <w:t xml:space="preserve">Həmçinin qəliz adlandırmaya sahib olan Namespace və Class adlarını Alias məntiqi ilə qısalda bilərik. </w:t>
+        <w:br w:type="textWrapping"/>
+        <w:t xml:space="preserve">using AliasName = NamespaceName.ClassName</w:t>
+      </w:r>
+    </w:p>
+    <w:p>
+      <w:pPr>
+        <w:rPr/>
+      </w:pPr>
+      <w:r>
+        <w:rPr>
+          <w:rtl w:val="0"/>
+        </w:rPr>
+      </w:r>
+    </w:p>
+    <w:p>
+      <w:pPr>
+        <w:rPr/>
+      </w:pPr>
+      <w:r>
+        <w:rPr>
+          <w:b w:val="1"/>
+          <w:rtl w:val="0"/>
+        </w:rPr>
         <w:t xml:space="preserve">Global Using Directive</w:t>
       </w:r>
-    </w:p>
-    <w:p>
-      <w:pPr>
-        <w:rPr/>
-      </w:pPr>
-      <w:r>
-        <w:rPr>
-          <w:rtl w:val="0"/>
-        </w:rPr>
-        <w:t xml:space="preserve">Hər hansısa bir Class daxilində başqa bir Class’ın method və property’lərini istifadə etmək üçün(Inherit etmədən) using keyword’ü vasitəsi ilə istifadə olunacaq Class’ın namespace’i qeyd edilməlidir. Əgər biz istifadə edilən Class üçün using’i hər yerdə istifadə ediriksə C# 10 ilə gəlmiş Global keyword’dən istifadə edəcəyik.  GlobalUsings adlı class yaradıb daxilində bu using’in önündə global keyword yazsaq artıq proyekt daxilində hər yerdə using etdiyimiz class’dan istifadə edə bilərik.</w:t>
-      </w:r>
-    </w:p>
-    <w:p>
-      <w:pPr>
-        <w:rPr/>
-      </w:pPr>
-      <w:r>
-        <w:rPr>
-          <w:rtl w:val="0"/>
-        </w:rPr>
-      </w:r>
-    </w:p>
-    <w:p>
-      <w:pPr>
-        <w:rPr/>
-      </w:pPr>
-      <w:r>
-        <w:rPr>
-          <w:rtl w:val="0"/>
-        </w:rPr>
-      </w:r>
-    </w:p>
-    <w:p>
-      <w:pPr>
-        <w:rPr/>
-      </w:pPr>
-      <w:r>
-        <w:rPr>
-          <w:rtl w:val="0"/>
-        </w:rPr>
-      </w:r>
-    </w:p>
-    <w:p>
-      <w:pPr>
-        <w:rPr/>
-      </w:pPr>
-      <w:r>
-        <w:rPr>
-          <w:rtl w:val="0"/>
-        </w:rPr>
-      </w:r>
-    </w:p>
-    <w:p>
-      <w:pPr>
-        <w:rPr/>
-      </w:pPr>
-      <w:r>
-        <w:rPr>
-          <w:rtl w:val="0"/>
-        </w:rPr>
-      </w:r>
-    </w:p>
-    <w:p>
-      <w:pPr>
-        <w:rPr/>
-      </w:pPr>
-      <w:r>
-        <w:rPr>
-          <w:rtl w:val="0"/>
-        </w:rPr>
-      </w:r>
-    </w:p>
-    <w:p>
-      <w:pPr>
-        <w:rPr/>
-      </w:pPr>
-      <w:r>
-        <w:rPr>
-          <w:rtl w:val="0"/>
-        </w:rPr>
-      </w:r>
-    </w:p>
-    <w:p>
-      <w:pPr>
-        <w:rPr/>
-      </w:pPr>
-      <w:r>
-        <w:rPr>
-          <w:rtl w:val="0"/>
-        </w:rPr>
-      </w:r>
-    </w:p>
-    <w:p>
-      <w:pPr>
-        <w:rPr/>
-      </w:pPr>
-      <w:r>
-        <w:rPr>
-          <w:rtl w:val="0"/>
-        </w:rPr>
-      </w:r>
-    </w:p>
-    <w:p>
-      <w:pPr>
-        <w:rPr/>
-      </w:pPr>
-      <w:r>
-        <w:rPr>
-          <w:rtl w:val="0"/>
-        </w:rPr>
-      </w:r>
-    </w:p>
-    <w:p>
-      <w:pPr>
-        <w:rPr/>
-      </w:pPr>
-      <w:r>
-        <w:rPr>
-          <w:rtl w:val="0"/>
-        </w:rPr>
-      </w:r>
-    </w:p>
-    <w:p>
-      <w:pPr>
-        <w:rPr/>
-      </w:pPr>
-      <w:r>
-        <w:rPr>
-          <w:rtl w:val="0"/>
-        </w:rPr>
-      </w:r>
-    </w:p>
-    <w:p>
-      <w:pPr>
-        <w:rPr/>
-      </w:pPr>
-      <w:r>
-        <w:rPr>
-          <w:rtl w:val="0"/>
-        </w:rPr>
-      </w:r>
-    </w:p>
-    <w:p>
-      <w:pPr>
-        <w:rPr/>
-      </w:pPr>
-      <w:r>
-        <w:rPr>
-          <w:rtl w:val="0"/>
-        </w:rPr>
-      </w:r>
-    </w:p>
-    <w:p>
-      <w:pPr>
-        <w:rPr/>
-      </w:pPr>
-      <w:r>
-        <w:rPr>
-          <w:rtl w:val="0"/>
-        </w:rPr>
+      <w:r>
+        <w:rPr>
+          <w:rtl w:val="0"/>
+        </w:rPr>
+      </w:r>
+    </w:p>
+    <w:p>
+      <w:pPr>
+        <w:rPr/>
+      </w:pPr>
+      <w:r>
+        <w:rPr>
+          <w:rtl w:val="0"/>
+        </w:rPr>
+        <w:t xml:space="preserve">Əgər biz istifadə edilən Class üçün using’i hər yerdə istifadə ediriksə C# 10 ilə gəlmiş Global keyword’dən istifadə edəcəyik.  GlobalUsings adlı class yaradıb daxilində bu using’in önündə global keyword yazsaq artıq proyekt daxilində hər yerdə using etdiyimiz class’dan istifadə edə bilərik.</w:t>
+      </w:r>
+    </w:p>
+    <w:p>
+      <w:pPr>
+        <w:rPr/>
+      </w:pPr>
+      <w:r>
+        <w:rPr>
+          <w:rtl w:val="0"/>
+        </w:rPr>
+      </w:r>
+    </w:p>
+    <w:p>
+      <w:pPr>
+        <w:rPr/>
+      </w:pPr>
+      <w:r>
+        <w:rPr>
+          <w:rtl w:val="0"/>
+        </w:rPr>
+      </w:r>
+    </w:p>
+    <w:p>
+      <w:pPr>
+        <w:rPr/>
+      </w:pPr>
+      <w:r>
+        <w:rPr>
+          <w:rtl w:val="0"/>
+        </w:rPr>
+      </w:r>
+    </w:p>
+    <w:p>
+      <w:pPr>
+        <w:rPr/>
+      </w:pPr>
+      <w:r>
+        <w:rPr>
+          <w:rtl w:val="0"/>
+        </w:rPr>
+      </w:r>
+    </w:p>
+    <w:p>
+      <w:pPr>
+        <w:rPr/>
+      </w:pPr>
+      <w:r>
+        <w:rPr>
+          <w:rtl w:val="0"/>
+        </w:rPr>
+      </w:r>
+    </w:p>
+    <w:p>
+      <w:pPr>
+        <w:rPr/>
+      </w:pPr>
+      <w:r>
+        <w:rPr>
+          <w:rtl w:val="0"/>
+        </w:rPr>
+      </w:r>
+    </w:p>
+    <w:p>
+      <w:pPr>
+        <w:rPr/>
+      </w:pPr>
+      <w:r>
+        <w:rPr>
+          <w:rtl w:val="0"/>
+        </w:rPr>
+      </w:r>
+    </w:p>
+    <w:p>
+      <w:pPr>
+        <w:rPr>
+          <w:b w:val="1"/>
+        </w:rPr>
+      </w:pPr>
+      <w:r>
+        <w:rPr>
+          <w:b w:val="1"/>
+          <w:rtl w:val="0"/>
+        </w:rPr>
+        <w:t xml:space="preserve">Equals</w:t>
       </w:r>
     </w:p>
     <w:p>
@@ -8304,6 +7460,262 @@
     </w:p>
     <w:p>
       <w:pPr>
+        <w:rPr>
+          <w:b w:val="1"/>
+        </w:rPr>
+      </w:pPr>
+      <w:r>
+        <w:rPr>
+          <w:b w:val="1"/>
+          <w:rtl w:val="0"/>
+        </w:rPr>
+        <w:t xml:space="preserve">Stack Frame</w:t>
+      </w:r>
+    </w:p>
+    <w:p>
+      <w:pPr>
+        <w:rPr/>
+      </w:pPr>
+      <w:r>
+        <w:rPr>
+          <w:rtl w:val="0"/>
+        </w:rPr>
+        <w:t xml:space="preserve">Stack Frame - hər bir method üçün ayrıca yaradılan Stack Frame vardır. Və beləliklə onun əhatə dairəsi daxilində yaradılmış dəyişənlər sadəcə Stack Frame-də saxlanıldığı üçün digər bir method daxilində yaradılan eyni adlı dəyişənlər bir birinə problem çıxarmır. Compiler bunu başa düşdüyü üçün rahatlıqla bütün dəyişənlər idarə oluna bilir.</w:t>
+      </w:r>
+    </w:p>
+    <w:p>
+      <w:pPr>
+        <w:rPr/>
+      </w:pPr>
+      <w:r>
+        <w:rPr>
+          <w:rtl w:val="0"/>
+        </w:rPr>
+        <w:t xml:space="preserve">Nəticədə Compiler hər bir method üçün Stack Frame yaradır. Bu səbəbdən fərqli methodlar daxilində eyni adlı dəyişənlər yaratmaq mümkündür.</w:t>
+      </w:r>
+    </w:p>
+    <w:p>
+      <w:pPr>
+        <w:rPr/>
+      </w:pPr>
+      <w:r>
+        <w:rPr>
+          <w:rtl w:val="0"/>
+        </w:rPr>
+      </w:r>
+    </w:p>
+    <w:p>
+      <w:pPr>
+        <w:rPr/>
+      </w:pPr>
+      <w:r>
+        <w:rPr>
+          <w:rtl w:val="0"/>
+        </w:rPr>
+      </w:r>
+    </w:p>
+    <w:p>
+      <w:pPr>
+        <w:rPr/>
+      </w:pPr>
+      <w:r>
+        <w:rPr>
+          <w:rtl w:val="0"/>
+        </w:rPr>
+      </w:r>
+    </w:p>
+    <w:p>
+      <w:pPr>
+        <w:rPr/>
+      </w:pPr>
+      <w:r>
+        <w:rPr>
+          <w:rtl w:val="0"/>
+        </w:rPr>
+      </w:r>
+    </w:p>
+    <w:p>
+      <w:pPr>
+        <w:rPr/>
+      </w:pPr>
+      <w:r>
+        <w:rPr>
+          <w:rtl w:val="0"/>
+        </w:rPr>
+      </w:r>
+    </w:p>
+    <w:p>
+      <w:pPr>
+        <w:rPr/>
+      </w:pPr>
+      <w:r>
+        <w:rPr>
+          <w:rtl w:val="0"/>
+        </w:rPr>
+      </w:r>
+    </w:p>
+    <w:p>
+      <w:pPr>
+        <w:rPr/>
+      </w:pPr>
+      <w:r>
+        <w:rPr>
+          <w:rtl w:val="0"/>
+        </w:rPr>
+      </w:r>
+    </w:p>
+    <w:p>
+      <w:pPr>
+        <w:rPr/>
+      </w:pPr>
+      <w:r>
+        <w:rPr>
+          <w:rtl w:val="0"/>
+        </w:rPr>
+      </w:r>
+    </w:p>
+    <w:p>
+      <w:pPr>
+        <w:rPr/>
+      </w:pPr>
+      <w:r>
+        <w:rPr>
+          <w:rtl w:val="0"/>
+        </w:rPr>
+      </w:r>
+    </w:p>
+    <w:p>
+      <w:pPr>
+        <w:rPr/>
+      </w:pPr>
+      <w:r>
+        <w:rPr>
+          <w:rtl w:val="0"/>
+        </w:rPr>
+      </w:r>
+    </w:p>
+    <w:p>
+      <w:pPr>
+        <w:rPr/>
+      </w:pPr>
+      <w:r>
+        <w:rPr>
+          <w:rtl w:val="0"/>
+        </w:rPr>
+      </w:r>
+    </w:p>
+    <w:p>
+      <w:pPr>
+        <w:rPr/>
+      </w:pPr>
+      <w:r>
+        <w:rPr>
+          <w:rtl w:val="0"/>
+        </w:rPr>
+      </w:r>
+    </w:p>
+    <w:p>
+      <w:pPr>
+        <w:rPr/>
+      </w:pPr>
+      <w:r>
+        <w:rPr>
+          <w:rtl w:val="0"/>
+        </w:rPr>
+      </w:r>
+    </w:p>
+    <w:p>
+      <w:pPr>
+        <w:rPr/>
+      </w:pPr>
+      <w:r>
+        <w:rPr>
+          <w:rtl w:val="0"/>
+        </w:rPr>
+      </w:r>
+    </w:p>
+    <w:p>
+      <w:pPr>
+        <w:rPr/>
+      </w:pPr>
+      <w:r>
+        <w:rPr>
+          <w:rtl w:val="0"/>
+        </w:rPr>
+      </w:r>
+    </w:p>
+    <w:p>
+      <w:pPr>
+        <w:rPr/>
+      </w:pPr>
+      <w:r>
+        <w:rPr>
+          <w:rtl w:val="0"/>
+        </w:rPr>
+      </w:r>
+    </w:p>
+    <w:p>
+      <w:pPr>
+        <w:rPr/>
+      </w:pPr>
+      <w:r>
+        <w:rPr>
+          <w:rtl w:val="0"/>
+        </w:rPr>
+      </w:r>
+    </w:p>
+    <w:p>
+      <w:pPr>
+        <w:rPr/>
+      </w:pPr>
+      <w:r>
+        <w:rPr>
+          <w:rtl w:val="0"/>
+        </w:rPr>
+      </w:r>
+    </w:p>
+    <w:p>
+      <w:pPr>
+        <w:rPr/>
+      </w:pPr>
+      <w:r>
+        <w:rPr>
+          <w:rtl w:val="0"/>
+        </w:rPr>
+      </w:r>
+    </w:p>
+    <w:p>
+      <w:pPr>
+        <w:rPr/>
+      </w:pPr>
+      <w:r>
+        <w:rPr>
+          <w:rtl w:val="0"/>
+        </w:rPr>
+      </w:r>
+    </w:p>
+    <w:p>
+      <w:pPr>
+        <w:rPr/>
+      </w:pPr>
+      <w:r>
+        <w:rPr>
+          <w:rtl w:val="0"/>
+        </w:rPr>
+      </w:r>
+    </w:p>
+    <w:p>
+      <w:pPr>
+        <w:rPr/>
+      </w:pPr>
+      <w:r>
+        <w:rPr>
+          <w:rtl w:val="0"/>
+        </w:rPr>
+      </w:r>
+    </w:p>
+    <w:p>
+      <w:pPr>
         <w:rPr/>
       </w:pPr>
       <w:r>
@@ -8368,21 +7780,6 @@
     </w:p>
     <w:p>
       <w:pPr>
-        <w:keepNext w:val="0"/>
-        <w:keepLines w:val="0"/>
-        <w:pageBreakBefore w:val="0"/>
-        <w:widowControl w:val="1"/>
-        <w:pBdr>
-          <w:top w:space="0" w:sz="0" w:val="nil"/>
-          <w:left w:space="0" w:sz="0" w:val="nil"/>
-          <w:bottom w:space="0" w:sz="0" w:val="nil"/>
-          <w:right w:space="0" w:sz="0" w:val="nil"/>
-          <w:between w:space="0" w:sz="0" w:val="nil"/>
-        </w:pBdr>
-        <w:shd w:fill="auto" w:val="clear"/>
-        <w:spacing w:after="160" w:before="0" w:line="259" w:lineRule="auto"/>
-        <w:ind w:left="0" w:right="0" w:firstLine="0"/>
-        <w:jc w:val="left"/>
         <w:rPr/>
       </w:pPr>
       <w:r>
@@ -8394,21 +7791,6 @@
     </w:p>
     <w:p>
       <w:pPr>
-        <w:keepNext w:val="0"/>
-        <w:keepLines w:val="0"/>
-        <w:pageBreakBefore w:val="0"/>
-        <w:widowControl w:val="1"/>
-        <w:pBdr>
-          <w:top w:space="0" w:sz="0" w:val="nil"/>
-          <w:left w:space="0" w:sz="0" w:val="nil"/>
-          <w:bottom w:space="0" w:sz="0" w:val="nil"/>
-          <w:right w:space="0" w:sz="0" w:val="nil"/>
-          <w:between w:space="0" w:sz="0" w:val="nil"/>
-        </w:pBdr>
-        <w:shd w:fill="auto" w:val="clear"/>
-        <w:spacing w:after="160" w:before="0" w:line="259" w:lineRule="auto"/>
-        <w:ind w:left="0" w:right="0" w:firstLine="0"/>
-        <w:jc w:val="left"/>
         <w:rPr/>
       </w:pPr>
       <w:r>
@@ -8420,21 +7802,6 @@
     </w:p>
     <w:p>
       <w:pPr>
-        <w:keepNext w:val="0"/>
-        <w:keepLines w:val="0"/>
-        <w:pageBreakBefore w:val="0"/>
-        <w:widowControl w:val="1"/>
-        <w:pBdr>
-          <w:top w:space="0" w:sz="0" w:val="nil"/>
-          <w:left w:space="0" w:sz="0" w:val="nil"/>
-          <w:bottom w:space="0" w:sz="0" w:val="nil"/>
-          <w:right w:space="0" w:sz="0" w:val="nil"/>
-          <w:between w:space="0" w:sz="0" w:val="nil"/>
-        </w:pBdr>
-        <w:shd w:fill="auto" w:val="clear"/>
-        <w:spacing w:after="160" w:before="0" w:line="259" w:lineRule="auto"/>
-        <w:ind w:left="0" w:right="0" w:firstLine="0"/>
-        <w:jc w:val="left"/>
         <w:rPr/>
       </w:pPr>
       <w:r>
@@ -8446,21 +7813,28 @@
     </w:p>
     <w:p>
       <w:pPr>
-        <w:keepNext w:val="0"/>
-        <w:keepLines w:val="0"/>
-        <w:pageBreakBefore w:val="0"/>
-        <w:widowControl w:val="1"/>
-        <w:pBdr>
-          <w:top w:space="0" w:sz="0" w:val="nil"/>
-          <w:left w:space="0" w:sz="0" w:val="nil"/>
-          <w:bottom w:space="0" w:sz="0" w:val="nil"/>
-          <w:right w:space="0" w:sz="0" w:val="nil"/>
-          <w:between w:space="0" w:sz="0" w:val="nil"/>
-        </w:pBdr>
-        <w:shd w:fill="auto" w:val="clear"/>
-        <w:spacing w:after="160" w:before="0" w:line="259" w:lineRule="auto"/>
-        <w:ind w:left="0" w:right="0" w:firstLine="0"/>
-        <w:jc w:val="left"/>
+        <w:rPr/>
+      </w:pPr>
+      <w:r>
+        <w:rPr>
+          <w:rtl w:val="0"/>
+        </w:rPr>
+        <w:t xml:space="preserve">-tuple</w:t>
+      </w:r>
+    </w:p>
+    <w:p>
+      <w:pPr>
+        <w:rPr/>
+      </w:pPr>
+      <w:r>
+        <w:rPr>
+          <w:rtl w:val="0"/>
+        </w:rPr>
+        <w:t xml:space="preserve">-global</w:t>
+      </w:r>
+    </w:p>
+    <w:p>
+      <w:pPr>
         <w:rPr/>
       </w:pPr>
       <w:r>
@@ -8468,78 +7842,6 @@
           <w:rtl w:val="0"/>
         </w:rPr>
         <w:t xml:space="preserve">-sync async thread</w:t>
-      </w:r>
-    </w:p>
-    <w:p>
-      <w:pPr>
-        <w:keepNext w:val="0"/>
-        <w:keepLines w:val="0"/>
-        <w:pageBreakBefore w:val="0"/>
-        <w:widowControl w:val="1"/>
-        <w:pBdr>
-          <w:top w:space="0" w:sz="0" w:val="nil"/>
-          <w:left w:space="0" w:sz="0" w:val="nil"/>
-          <w:bottom w:space="0" w:sz="0" w:val="nil"/>
-          <w:right w:space="0" w:sz="0" w:val="nil"/>
-          <w:between w:space="0" w:sz="0" w:val="nil"/>
-        </w:pBdr>
-        <w:shd w:fill="auto" w:val="clear"/>
-        <w:spacing w:after="160" w:before="0" w:line="259" w:lineRule="auto"/>
-        <w:ind w:left="0" w:right="0" w:firstLine="0"/>
-        <w:jc w:val="left"/>
-        <w:rPr/>
-      </w:pPr>
-      <w:r>
-        <w:rPr>
-          <w:rtl w:val="0"/>
-        </w:rPr>
-        <w:t xml:space="preserve">-tuple</w:t>
-      </w:r>
-    </w:p>
-    <w:p>
-      <w:pPr>
-        <w:keepNext w:val="0"/>
-        <w:keepLines w:val="0"/>
-        <w:pageBreakBefore w:val="0"/>
-        <w:widowControl w:val="1"/>
-        <w:pBdr>
-          <w:top w:space="0" w:sz="0" w:val="nil"/>
-          <w:left w:space="0" w:sz="0" w:val="nil"/>
-          <w:bottom w:space="0" w:sz="0" w:val="nil"/>
-          <w:right w:space="0" w:sz="0" w:val="nil"/>
-          <w:between w:space="0" w:sz="0" w:val="nil"/>
-        </w:pBdr>
-        <w:shd w:fill="auto" w:val="clear"/>
-        <w:spacing w:after="160" w:before="0" w:line="259" w:lineRule="auto"/>
-        <w:ind w:left="0" w:right="0" w:firstLine="0"/>
-        <w:jc w:val="left"/>
-        <w:rPr/>
-      </w:pPr>
-      <w:r>
-        <w:rPr>
-          <w:rtl w:val="0"/>
-        </w:rPr>
-        <w:t xml:space="preserve">-global</w:t>
-      </w:r>
-    </w:p>
-    <w:p>
-      <w:pPr>
-        <w:rPr/>
-      </w:pPr>
-      <w:r>
-        <w:rPr>
-          <w:rtl w:val="0"/>
-        </w:rPr>
-      </w:r>
-    </w:p>
-    <w:p>
-      <w:pPr>
-        <w:rPr/>
-      </w:pPr>
-      <w:r>
-        <w:rPr>
-          <w:rtl w:val="0"/>
-        </w:rPr>
       </w:r>
     </w:p>
     <w:sectPr>

</xml_diff>